<commit_message>
assignment 3.4 guarding routes
</commit_message>
<xml_diff>
--- a/week-3/Instructions - Assignment 3.4 - Guarding Routes.docx
+++ b/week-3/Instructions - Assignment 3.4 - Guarding Routes.docx
@@ -1,6 +1,6 @@
 
 <file path=word/document.xml><?xml version="1.0" encoding="utf-8"?>
-<w:document xmlns:wpc="http://schemas.microsoft.com/office/word/2010/wordprocessingCanvas" xmlns:cx="http://schemas.microsoft.com/office/drawing/2014/chartex" xmlns:cx1="http://schemas.microsoft.com/office/drawing/2015/9/8/chartex" xmlns:cx2="http://schemas.microsoft.com/office/drawing/2015/10/21/chartex" xmlns:cx3="http://schemas.microsoft.com/office/drawing/2016/5/9/chartex" xmlns:cx4="http://schemas.microsoft.com/office/drawing/2016/5/10/chartex" xmlns:cx5="http://schemas.microsoft.com/office/drawing/2016/5/11/chartex" xmlns:cx6="http://schemas.microsoft.com/office/drawing/2016/5/12/chartex" xmlns:cx7="http://schemas.microsoft.com/office/drawing/2016/5/13/chartex" xmlns:cx8="http://schemas.microsoft.com/office/drawing/2016/5/14/chartex" xmlns:mc="http://schemas.openxmlformats.org/markup-compatibility/2006" xmlns:aink="http://schemas.microsoft.com/office/drawing/2016/ink" xmlns:am3d="http://schemas.microsoft.com/office/drawing/2017/model3d" xmlns:o="urn:schemas-microsoft-com:office:office" xmlns:r="http://schemas.openxmlformats.org/officeDocument/2006/relationships" xmlns:m="http://schemas.openxmlformats.org/officeDocument/2006/math" xmlns:v="urn:schemas-microsoft-com:vml" xmlns:wp14="http://schemas.microsoft.com/office/word/2010/wordprocessingDrawing" xmlns:wp="http://schemas.openxmlformats.org/drawingml/2006/wordprocessingDrawing" xmlns:w10="urn:schemas-microsoft-com:office:word" xmlns:w="http://schemas.openxmlformats.org/wordprocessingml/2006/main" xmlns:w14="http://schemas.microsoft.com/office/word/2010/wordml" xmlns:w15="http://schemas.microsoft.com/office/word/2012/wordml" xmlns:w16cex="http://schemas.microsoft.com/office/word/2018/wordml/cex" xmlns:w16cid="http://schemas.microsoft.com/office/word/2016/wordml/cid" xmlns:w16="http://schemas.microsoft.com/office/word/2018/wordml" xmlns:w16se="http://schemas.microsoft.com/office/word/2015/wordml/symex" xmlns:wpg="http://schemas.microsoft.com/office/word/2010/wordprocessingGroup" xmlns:wpi="http://schemas.microsoft.com/office/word/2010/wordprocessingInk" xmlns:wne="http://schemas.microsoft.com/office/word/2006/wordml" xmlns:wps="http://schemas.microsoft.com/office/word/2010/wordprocessingShape" mc:Ignorable="w14 w15 w16se w16cid w16 w16cex wp14">
+<w:document xmlns:wpc="http://schemas.microsoft.com/office/word/2010/wordprocessingCanvas" xmlns:cx="http://schemas.microsoft.com/office/drawing/2014/chartex" xmlns:cx1="http://schemas.microsoft.com/office/drawing/2015/9/8/chartex" xmlns:cx2="http://schemas.microsoft.com/office/drawing/2015/10/21/chartex" xmlns:cx3="http://schemas.microsoft.com/office/drawing/2016/5/9/chartex" xmlns:cx4="http://schemas.microsoft.com/office/drawing/2016/5/10/chartex" xmlns:cx5="http://schemas.microsoft.com/office/drawing/2016/5/11/chartex" xmlns:cx6="http://schemas.microsoft.com/office/drawing/2016/5/12/chartex" xmlns:cx7="http://schemas.microsoft.com/office/drawing/2016/5/13/chartex" xmlns:cx8="http://schemas.microsoft.com/office/drawing/2016/5/14/chartex" xmlns:mc="http://schemas.openxmlformats.org/markup-compatibility/2006" xmlns:aink="http://schemas.microsoft.com/office/drawing/2016/ink" xmlns:am3d="http://schemas.microsoft.com/office/drawing/2017/model3d" xmlns:o="urn:schemas-microsoft-com:office:office" xmlns:oel="http://schemas.microsoft.com/office/2019/extlst" xmlns:r="http://schemas.openxmlformats.org/officeDocument/2006/relationships" xmlns:m="http://schemas.openxmlformats.org/officeDocument/2006/math" xmlns:v="urn:schemas-microsoft-com:vml" xmlns:wp14="http://schemas.microsoft.com/office/word/2010/wordprocessingDrawing" xmlns:wp="http://schemas.openxmlformats.org/drawingml/2006/wordprocessingDrawing" xmlns:w10="urn:schemas-microsoft-com:office:word" xmlns:w="http://schemas.openxmlformats.org/wordprocessingml/2006/main" xmlns:w14="http://schemas.microsoft.com/office/word/2010/wordml" xmlns:w15="http://schemas.microsoft.com/office/word/2012/wordml" xmlns:w16cex="http://schemas.microsoft.com/office/word/2018/wordml/cex" xmlns:w16cid="http://schemas.microsoft.com/office/word/2016/wordml/cid" xmlns:w16="http://schemas.microsoft.com/office/word/2018/wordml" xmlns:w16sdtdh="http://schemas.microsoft.com/office/word/2020/wordml/sdtdatahash" xmlns:w16se="http://schemas.microsoft.com/office/word/2015/wordml/symex" xmlns:wpg="http://schemas.microsoft.com/office/word/2010/wordprocessingGroup" xmlns:wpi="http://schemas.microsoft.com/office/word/2010/wordprocessingInk" xmlns:wne="http://schemas.microsoft.com/office/word/2006/wordml" xmlns:wps="http://schemas.microsoft.com/office/word/2010/wordprocessingShape" mc:Ignorable="w14 w15 w16se w16cid w16 w16cex w16sdtdh wp14">
   <w:body>
     <w:p>
       <w:pPr>
@@ -112,15 +112,35 @@
         <w:textAlignment w:val="baseline"/>
         <w:rPr>
           <w:rFonts w:ascii="Arial" w:eastAsia="Times New Roman" w:hAnsi="Arial" w:cs="Arial"/>
-          <w:color w:val="000000"/>
-        </w:rPr>
-      </w:pPr>
-      <w:r>
-        <w:rPr>
-          <w:rFonts w:ascii="Arial" w:eastAsia="Times New Roman" w:hAnsi="Arial" w:cs="Arial"/>
-          <w:color w:val="000000"/>
-        </w:rPr>
-        <w:t>Make a copy of the secure-profile-app from Exercise 3.3 and add it to your week-3 directory </w:t>
+          <w:strike/>
+          <w:color w:val="000000"/>
+        </w:rPr>
+      </w:pPr>
+      <w:r>
+        <w:rPr>
+          <w:rFonts w:ascii="Arial" w:eastAsia="Times New Roman" w:hAnsi="Arial" w:cs="Arial"/>
+          <w:strike/>
+          <w:color w:val="000000"/>
+        </w:rPr>
+        <w:t xml:space="preserve">Make a copy of the secure-profile-app from Exercise 3.3 and add it to your week-3 </w:t>
+      </w:r>
+      <w:proofErr w:type="gramStart"/>
+      <w:r>
+        <w:rPr>
+          <w:rFonts w:ascii="Arial" w:eastAsia="Times New Roman" w:hAnsi="Arial" w:cs="Arial"/>
+          <w:strike/>
+          <w:color w:val="000000"/>
+        </w:rPr>
+        <w:t>directory</w:t>
+      </w:r>
+      <w:proofErr w:type="gramEnd"/>
+      <w:r>
+        <w:rPr>
+          <w:rFonts w:ascii="Arial" w:eastAsia="Times New Roman" w:hAnsi="Arial" w:cs="Arial"/>
+          <w:strike/>
+          <w:color w:val="000000"/>
+        </w:rPr>
+        <w:t> </w:t>
       </w:r>
     </w:p>
     <w:p>
@@ -133,16 +153,28 @@
         <w:textAlignment w:val="baseline"/>
         <w:rPr>
           <w:rFonts w:ascii="Arial" w:eastAsia="Times New Roman" w:hAnsi="Arial" w:cs="Arial"/>
-          <w:color w:val="000000"/>
-        </w:rPr>
-      </w:pPr>
-      <w:r>
-        <w:rPr>
-          <w:rFonts w:ascii="Arial" w:eastAsia="Times New Roman" w:hAnsi="Arial" w:cs="Arial"/>
-          <w:color w:val="000000"/>
-        </w:rPr>
-        <w:t>Rename the application to enhanced-secure-profile-app</w:t>
-      </w:r>
+          <w:strike/>
+          <w:color w:val="000000"/>
+        </w:rPr>
+      </w:pPr>
+      <w:r>
+        <w:rPr>
+          <w:rFonts w:ascii="Arial" w:eastAsia="Times New Roman" w:hAnsi="Arial" w:cs="Arial"/>
+          <w:strike/>
+          <w:color w:val="000000"/>
+        </w:rPr>
+        <w:t>Rename the application to enhanced-secure-profile-</w:t>
+      </w:r>
+      <w:proofErr w:type="gramStart"/>
+      <w:r>
+        <w:rPr>
+          <w:rFonts w:ascii="Arial" w:eastAsia="Times New Roman" w:hAnsi="Arial" w:cs="Arial"/>
+          <w:strike/>
+          <w:color w:val="000000"/>
+        </w:rPr>
+        <w:t>app</w:t>
+      </w:r>
+      <w:proofErr w:type="gramEnd"/>
     </w:p>
     <w:p>
       <w:pPr>
@@ -154,12 +186,14 @@
         <w:textAlignment w:val="baseline"/>
         <w:rPr>
           <w:rFonts w:ascii="Arial" w:eastAsia="Times New Roman" w:hAnsi="Arial" w:cs="Arial"/>
-          <w:color w:val="000000"/>
-        </w:rPr>
-      </w:pPr>
-      <w:r>
-        <w:rPr>
-          <w:rFonts w:ascii="Arial" w:eastAsia="Times New Roman" w:hAnsi="Arial" w:cs="Arial"/>
+          <w:strike/>
+          <w:color w:val="000000"/>
+        </w:rPr>
+      </w:pPr>
+      <w:r>
+        <w:rPr>
+          <w:rFonts w:ascii="Arial" w:eastAsia="Times New Roman" w:hAnsi="Arial" w:cs="Arial"/>
+          <w:strike/>
           <w:color w:val="000000"/>
         </w:rPr>
         <w:t xml:space="preserve">Delete the </w:t>
@@ -168,6 +202,7 @@
       <w:r>
         <w:rPr>
           <w:rFonts w:ascii="Arial" w:eastAsia="Times New Roman" w:hAnsi="Arial" w:cs="Arial"/>
+          <w:strike/>
           <w:color w:val="000000"/>
         </w:rPr>
         <w:t>node_modules</w:t>
@@ -176,9 +211,28 @@
       <w:r>
         <w:rPr>
           <w:rFonts w:ascii="Arial" w:eastAsia="Times New Roman" w:hAnsi="Arial" w:cs="Arial"/>
-          <w:color w:val="000000"/>
-        </w:rPr>
-        <w:t xml:space="preserve"> directory </w:t>
+          <w:strike/>
+          <w:color w:val="000000"/>
+        </w:rPr>
+        <w:t xml:space="preserve"> </w:t>
+      </w:r>
+      <w:proofErr w:type="gramStart"/>
+      <w:r>
+        <w:rPr>
+          <w:rFonts w:ascii="Arial" w:eastAsia="Times New Roman" w:hAnsi="Arial" w:cs="Arial"/>
+          <w:strike/>
+          <w:color w:val="000000"/>
+        </w:rPr>
+        <w:t>directory</w:t>
+      </w:r>
+      <w:proofErr w:type="gramEnd"/>
+      <w:r>
+        <w:rPr>
+          <w:rFonts w:ascii="Arial" w:eastAsia="Times New Roman" w:hAnsi="Arial" w:cs="Arial"/>
+          <w:strike/>
+          <w:color w:val="000000"/>
+        </w:rPr>
+        <w:t> </w:t>
       </w:r>
     </w:p>
     <w:p>
@@ -191,12 +245,14 @@
         <w:textAlignment w:val="baseline"/>
         <w:rPr>
           <w:rFonts w:ascii="Arial" w:eastAsia="Times New Roman" w:hAnsi="Arial" w:cs="Arial"/>
-          <w:color w:val="000000"/>
-        </w:rPr>
-      </w:pPr>
-      <w:r>
-        <w:rPr>
-          <w:rFonts w:ascii="Arial" w:eastAsia="Times New Roman" w:hAnsi="Arial" w:cs="Arial"/>
+          <w:strike/>
+          <w:color w:val="000000"/>
+        </w:rPr>
+      </w:pPr>
+      <w:r>
+        <w:rPr>
+          <w:rFonts w:ascii="Arial" w:eastAsia="Times New Roman" w:hAnsi="Arial" w:cs="Arial"/>
+          <w:strike/>
           <w:color w:val="000000"/>
         </w:rPr>
         <w:t>Delete the package-</w:t>
@@ -205,6 +261,7 @@
       <w:r>
         <w:rPr>
           <w:rFonts w:ascii="Arial" w:eastAsia="Times New Roman" w:hAnsi="Arial" w:cs="Arial"/>
+          <w:strike/>
           <w:color w:val="000000"/>
         </w:rPr>
         <w:t>lock.json</w:t>
@@ -213,10 +270,21 @@
       <w:r>
         <w:rPr>
           <w:rFonts w:ascii="Arial" w:eastAsia="Times New Roman" w:hAnsi="Arial" w:cs="Arial"/>
-          <w:color w:val="000000"/>
-        </w:rPr>
-        <w:t xml:space="preserve"> file</w:t>
-      </w:r>
+          <w:strike/>
+          <w:color w:val="000000"/>
+        </w:rPr>
+        <w:t xml:space="preserve"> </w:t>
+      </w:r>
+      <w:proofErr w:type="gramStart"/>
+      <w:r>
+        <w:rPr>
+          <w:rFonts w:ascii="Arial" w:eastAsia="Times New Roman" w:hAnsi="Arial" w:cs="Arial"/>
+          <w:strike/>
+          <w:color w:val="000000"/>
+        </w:rPr>
+        <w:t>file</w:t>
+      </w:r>
+      <w:proofErr w:type="gramEnd"/>
     </w:p>
     <w:p>
       <w:pPr>
@@ -228,12 +296,14 @@
         <w:textAlignment w:val="baseline"/>
         <w:rPr>
           <w:rFonts w:ascii="Arial" w:eastAsia="Times New Roman" w:hAnsi="Arial" w:cs="Arial"/>
-          <w:color w:val="000000"/>
-        </w:rPr>
-      </w:pPr>
-      <w:r>
-        <w:rPr>
-          <w:rFonts w:ascii="Arial" w:eastAsia="Times New Roman" w:hAnsi="Arial" w:cs="Arial"/>
+          <w:strike/>
+          <w:color w:val="000000"/>
+        </w:rPr>
+      </w:pPr>
+      <w:r>
+        <w:rPr>
+          <w:rFonts w:ascii="Arial" w:eastAsia="Times New Roman" w:hAnsi="Arial" w:cs="Arial"/>
+          <w:strike/>
           <w:color w:val="000000"/>
         </w:rPr>
         <w:t xml:space="preserve">Open the </w:t>
@@ -242,6 +312,7 @@
       <w:r>
         <w:rPr>
           <w:rFonts w:ascii="Arial" w:eastAsia="Times New Roman" w:hAnsi="Arial" w:cs="Arial"/>
+          <w:strike/>
           <w:color w:val="000000"/>
         </w:rPr>
         <w:t>angular.json</w:t>
@@ -250,9 +321,28 @@
       <w:r>
         <w:rPr>
           <w:rFonts w:ascii="Arial" w:eastAsia="Times New Roman" w:hAnsi="Arial" w:cs="Arial"/>
-          <w:color w:val="000000"/>
-        </w:rPr>
-        <w:t xml:space="preserve"> file and find and replace all “secure-profile-app” entries with “enhanced-secure-profile-app” </w:t>
+          <w:strike/>
+          <w:color w:val="000000"/>
+        </w:rPr>
+        <w:t xml:space="preserve"> file and find and replace all “secure-profile-app” entries with “enhanced-secure-profile-</w:t>
+      </w:r>
+      <w:proofErr w:type="gramStart"/>
+      <w:r>
+        <w:rPr>
+          <w:rFonts w:ascii="Arial" w:eastAsia="Times New Roman" w:hAnsi="Arial" w:cs="Arial"/>
+          <w:strike/>
+          <w:color w:val="000000"/>
+        </w:rPr>
+        <w:t>app”</w:t>
+      </w:r>
+      <w:proofErr w:type="gramEnd"/>
+      <w:r>
+        <w:rPr>
+          <w:rFonts w:ascii="Arial" w:eastAsia="Times New Roman" w:hAnsi="Arial" w:cs="Arial"/>
+          <w:strike/>
+          <w:color w:val="000000"/>
+        </w:rPr>
+        <w:t> </w:t>
       </w:r>
     </w:p>
     <w:p>
@@ -265,12 +355,14 @@
         <w:textAlignment w:val="baseline"/>
         <w:rPr>
           <w:rFonts w:ascii="Arial" w:eastAsia="Times New Roman" w:hAnsi="Arial" w:cs="Arial"/>
-          <w:color w:val="000000"/>
-        </w:rPr>
-      </w:pPr>
-      <w:r>
-        <w:rPr>
-          <w:rFonts w:ascii="Arial" w:eastAsia="Times New Roman" w:hAnsi="Arial" w:cs="Arial"/>
+          <w:strike/>
+          <w:color w:val="000000"/>
+        </w:rPr>
+      </w:pPr>
+      <w:r>
+        <w:rPr>
+          <w:rFonts w:ascii="Arial" w:eastAsia="Times New Roman" w:hAnsi="Arial" w:cs="Arial"/>
+          <w:strike/>
           <w:color w:val="000000"/>
         </w:rPr>
         <w:t xml:space="preserve">Open the </w:t>
@@ -279,6 +371,7 @@
       <w:r>
         <w:rPr>
           <w:rFonts w:ascii="Arial" w:eastAsia="Times New Roman" w:hAnsi="Arial" w:cs="Arial"/>
+          <w:strike/>
           <w:color w:val="000000"/>
         </w:rPr>
         <w:t>package.json</w:t>
@@ -287,9 +380,28 @@
       <w:r>
         <w:rPr>
           <w:rFonts w:ascii="Arial" w:eastAsia="Times New Roman" w:hAnsi="Arial" w:cs="Arial"/>
-          <w:color w:val="000000"/>
-        </w:rPr>
-        <w:t xml:space="preserve"> file and change the name to “enhanced-secure-profile-app” </w:t>
+          <w:strike/>
+          <w:color w:val="000000"/>
+        </w:rPr>
+        <w:t xml:space="preserve"> file and change the name to “enhanced-secure-profile-</w:t>
+      </w:r>
+      <w:proofErr w:type="gramStart"/>
+      <w:r>
+        <w:rPr>
+          <w:rFonts w:ascii="Arial" w:eastAsia="Times New Roman" w:hAnsi="Arial" w:cs="Arial"/>
+          <w:strike/>
+          <w:color w:val="000000"/>
+        </w:rPr>
+        <w:t>app”</w:t>
+      </w:r>
+      <w:proofErr w:type="gramEnd"/>
+      <w:r>
+        <w:rPr>
+          <w:rFonts w:ascii="Arial" w:eastAsia="Times New Roman" w:hAnsi="Arial" w:cs="Arial"/>
+          <w:strike/>
+          <w:color w:val="000000"/>
+        </w:rPr>
+        <w:t> </w:t>
       </w:r>
     </w:p>
     <w:p>
@@ -302,12 +414,14 @@
         <w:textAlignment w:val="baseline"/>
         <w:rPr>
           <w:rFonts w:ascii="Arial" w:eastAsia="Times New Roman" w:hAnsi="Arial" w:cs="Arial"/>
-          <w:color w:val="000000"/>
-        </w:rPr>
-      </w:pPr>
-      <w:r>
-        <w:rPr>
-          <w:rFonts w:ascii="Arial" w:eastAsia="Times New Roman" w:hAnsi="Arial" w:cs="Arial"/>
+          <w:strike/>
+          <w:color w:val="000000"/>
+        </w:rPr>
+      </w:pPr>
+      <w:r>
+        <w:rPr>
+          <w:rFonts w:ascii="Arial" w:eastAsia="Times New Roman" w:hAnsi="Arial" w:cs="Arial"/>
+          <w:strike/>
           <w:color w:val="000000"/>
         </w:rPr>
         <w:t xml:space="preserve">Run </w:t>
@@ -316,6 +430,7 @@
       <w:r>
         <w:rPr>
           <w:rFonts w:ascii="Arial" w:eastAsia="Times New Roman" w:hAnsi="Arial" w:cs="Arial"/>
+          <w:strike/>
           <w:color w:val="000000"/>
         </w:rPr>
         <w:t>npm</w:t>
@@ -324,9 +439,28 @@
       <w:r>
         <w:rPr>
           <w:rFonts w:ascii="Arial" w:eastAsia="Times New Roman" w:hAnsi="Arial" w:cs="Arial"/>
-          <w:color w:val="000000"/>
-        </w:rPr>
-        <w:t xml:space="preserve"> install and ng serve </w:t>
+          <w:strike/>
+          <w:color w:val="000000"/>
+        </w:rPr>
+        <w:t xml:space="preserve"> install and ng </w:t>
+      </w:r>
+      <w:proofErr w:type="gramStart"/>
+      <w:r>
+        <w:rPr>
+          <w:rFonts w:ascii="Arial" w:eastAsia="Times New Roman" w:hAnsi="Arial" w:cs="Arial"/>
+          <w:strike/>
+          <w:color w:val="000000"/>
+        </w:rPr>
+        <w:t>serve</w:t>
+      </w:r>
+      <w:proofErr w:type="gramEnd"/>
+      <w:r>
+        <w:rPr>
+          <w:rFonts w:ascii="Arial" w:eastAsia="Times New Roman" w:hAnsi="Arial" w:cs="Arial"/>
+          <w:strike/>
+          <w:color w:val="000000"/>
+        </w:rPr>
+        <w:t> </w:t>
       </w:r>
     </w:p>
     <w:p>
@@ -339,16 +473,28 @@
         <w:textAlignment w:val="baseline"/>
         <w:rPr>
           <w:rFonts w:ascii="Arial" w:eastAsia="Times New Roman" w:hAnsi="Arial" w:cs="Arial"/>
-          <w:color w:val="000000"/>
-        </w:rPr>
-      </w:pPr>
-      <w:r>
-        <w:rPr>
-          <w:rFonts w:ascii="Arial" w:eastAsia="Times New Roman" w:hAnsi="Arial" w:cs="Arial"/>
-          <w:color w:val="000000"/>
-        </w:rPr>
-        <w:t>You are doing this to test the application and confirm there are no errors</w:t>
-      </w:r>
+          <w:strike/>
+          <w:color w:val="000000"/>
+        </w:rPr>
+      </w:pPr>
+      <w:r>
+        <w:rPr>
+          <w:rFonts w:ascii="Arial" w:eastAsia="Times New Roman" w:hAnsi="Arial" w:cs="Arial"/>
+          <w:strike/>
+          <w:color w:val="000000"/>
+        </w:rPr>
+        <w:t xml:space="preserve">You are doing this to test the application and confirm there are no </w:t>
+      </w:r>
+      <w:proofErr w:type="gramStart"/>
+      <w:r>
+        <w:rPr>
+          <w:rFonts w:ascii="Arial" w:eastAsia="Times New Roman" w:hAnsi="Arial" w:cs="Arial"/>
+          <w:strike/>
+          <w:color w:val="000000"/>
+        </w:rPr>
+        <w:t>errors</w:t>
+      </w:r>
+      <w:proofErr w:type="gramEnd"/>
     </w:p>
     <w:p>
       <w:pPr>
@@ -360,12 +506,14 @@
         <w:textAlignment w:val="baseline"/>
         <w:rPr>
           <w:rFonts w:ascii="Arial" w:eastAsia="Times New Roman" w:hAnsi="Arial" w:cs="Arial"/>
-          <w:color w:val="000000"/>
-        </w:rPr>
-      </w:pPr>
-      <w:r>
-        <w:rPr>
-          <w:rFonts w:ascii="Arial" w:eastAsia="Times New Roman" w:hAnsi="Arial" w:cs="Arial"/>
+          <w:strike/>
+          <w:color w:val="000000"/>
+        </w:rPr>
+      </w:pPr>
+      <w:r>
+        <w:rPr>
+          <w:rFonts w:ascii="Arial" w:eastAsia="Times New Roman" w:hAnsi="Arial" w:cs="Arial"/>
+          <w:strike/>
           <w:color w:val="000000"/>
         </w:rPr>
         <w:t>Generate a new Angular guard and name it sign-in</w:t>
@@ -381,12 +529,14 @@
         <w:textAlignment w:val="baseline"/>
         <w:rPr>
           <w:rFonts w:ascii="Arial" w:eastAsia="Times New Roman" w:hAnsi="Arial" w:cs="Arial"/>
-          <w:color w:val="000000"/>
-        </w:rPr>
-      </w:pPr>
-      <w:r>
-        <w:rPr>
-          <w:rFonts w:ascii="Arial" w:eastAsia="Times New Roman" w:hAnsi="Arial" w:cs="Arial"/>
+          <w:strike/>
+          <w:color w:val="000000"/>
+        </w:rPr>
+      </w:pPr>
+      <w:r>
+        <w:rPr>
+          <w:rFonts w:ascii="Arial" w:eastAsia="Times New Roman" w:hAnsi="Arial" w:cs="Arial"/>
+          <w:strike/>
           <w:color w:val="000000"/>
         </w:rPr>
         <w:t xml:space="preserve">ng g </w:t>
@@ -395,6 +545,7 @@
       <w:r>
         <w:rPr>
           <w:rFonts w:ascii="Arial" w:eastAsia="Times New Roman" w:hAnsi="Arial" w:cs="Arial"/>
+          <w:strike/>
           <w:color w:val="000000"/>
         </w:rPr>
         <w:t>g</w:t>
@@ -403,6 +554,7 @@
       <w:r>
         <w:rPr>
           <w:rFonts w:ascii="Arial" w:eastAsia="Times New Roman" w:hAnsi="Arial" w:cs="Arial"/>
+          <w:strike/>
           <w:color w:val="000000"/>
         </w:rPr>
         <w:t xml:space="preserve"> sign-in</w:t>
@@ -418,12 +570,14 @@
         <w:textAlignment w:val="baseline"/>
         <w:rPr>
           <w:rFonts w:ascii="Arial" w:eastAsia="Times New Roman" w:hAnsi="Arial" w:cs="Arial"/>
-          <w:color w:val="000000"/>
-        </w:rPr>
-      </w:pPr>
-      <w:r>
-        <w:rPr>
-          <w:rFonts w:ascii="Arial" w:eastAsia="Times New Roman" w:hAnsi="Arial" w:cs="Arial"/>
+          <w:strike/>
+          <w:color w:val="000000"/>
+        </w:rPr>
+      </w:pPr>
+      <w:r>
+        <w:rPr>
+          <w:rFonts w:ascii="Arial" w:eastAsia="Times New Roman" w:hAnsi="Arial" w:cs="Arial"/>
+          <w:strike/>
           <w:color w:val="000000"/>
         </w:rPr>
         <w:t>Select the default “</w:t>
@@ -432,6 +586,7 @@
       <w:r>
         <w:rPr>
           <w:rFonts w:ascii="Arial" w:eastAsia="Times New Roman" w:hAnsi="Arial" w:cs="Arial"/>
+          <w:strike/>
           <w:color w:val="000000"/>
         </w:rPr>
         <w:t>CanActivate</w:t>
@@ -440,9 +595,28 @@
       <w:r>
         <w:rPr>
           <w:rFonts w:ascii="Arial" w:eastAsia="Times New Roman" w:hAnsi="Arial" w:cs="Arial"/>
-          <w:color w:val="000000"/>
-        </w:rPr>
-        <w:t>” option </w:t>
+          <w:strike/>
+          <w:color w:val="000000"/>
+        </w:rPr>
+        <w:t xml:space="preserve">” </w:t>
+      </w:r>
+      <w:proofErr w:type="gramStart"/>
+      <w:r>
+        <w:rPr>
+          <w:rFonts w:ascii="Arial" w:eastAsia="Times New Roman" w:hAnsi="Arial" w:cs="Arial"/>
+          <w:strike/>
+          <w:color w:val="000000"/>
+        </w:rPr>
+        <w:t>option</w:t>
+      </w:r>
+      <w:proofErr w:type="gramEnd"/>
+      <w:r>
+        <w:rPr>
+          <w:rFonts w:ascii="Arial" w:eastAsia="Times New Roman" w:hAnsi="Arial" w:cs="Arial"/>
+          <w:strike/>
+          <w:color w:val="000000"/>
+        </w:rPr>
+        <w:t> </w:t>
       </w:r>
     </w:p>
     <w:p>
@@ -466,12 +640,21 @@
         <w:t>sign-</w:t>
       </w:r>
       <w:proofErr w:type="spellStart"/>
-      <w:r>
-        <w:rPr>
-          <w:rFonts w:ascii="Arial" w:eastAsia="Times New Roman" w:hAnsi="Arial" w:cs="Arial"/>
-          <w:color w:val="000000"/>
-        </w:rPr>
-        <w:t>in.guard.ts</w:t>
+      <w:proofErr w:type="gramStart"/>
+      <w:r>
+        <w:rPr>
+          <w:rFonts w:ascii="Arial" w:eastAsia="Times New Roman" w:hAnsi="Arial" w:cs="Arial"/>
+          <w:color w:val="000000"/>
+        </w:rPr>
+        <w:t>in.guard</w:t>
+      </w:r>
+      <w:proofErr w:type="gramEnd"/>
+      <w:r>
+        <w:rPr>
+          <w:rFonts w:ascii="Arial" w:eastAsia="Times New Roman" w:hAnsi="Arial" w:cs="Arial"/>
+          <w:color w:val="000000"/>
+        </w:rPr>
+        <w:t>.ts</w:t>
       </w:r>
       <w:proofErr w:type="spellEnd"/>
     </w:p>
@@ -485,12 +668,14 @@
         <w:textAlignment w:val="baseline"/>
         <w:rPr>
           <w:rFonts w:ascii="Arial" w:eastAsia="Times New Roman" w:hAnsi="Arial" w:cs="Arial"/>
-          <w:color w:val="000000"/>
-        </w:rPr>
-      </w:pPr>
-      <w:r>
-        <w:rPr>
-          <w:rFonts w:ascii="Arial" w:eastAsia="Times New Roman" w:hAnsi="Arial" w:cs="Arial"/>
+          <w:strike/>
+          <w:color w:val="000000"/>
+        </w:rPr>
+      </w:pPr>
+      <w:r>
+        <w:rPr>
+          <w:rFonts w:ascii="Arial" w:eastAsia="Times New Roman" w:hAnsi="Arial" w:cs="Arial"/>
+          <w:strike/>
           <w:color w:val="000000"/>
         </w:rPr>
         <w:t xml:space="preserve">Add an import statement for </w:t>
@@ -499,6 +684,7 @@
       <w:r>
         <w:rPr>
           <w:rFonts w:ascii="Arial" w:eastAsia="Times New Roman" w:hAnsi="Arial" w:cs="Arial"/>
+          <w:strike/>
           <w:color w:val="000000"/>
         </w:rPr>
         <w:t>Angular’s</w:t>
@@ -507,9 +693,28 @@
       <w:r>
         <w:rPr>
           <w:rFonts w:ascii="Arial" w:eastAsia="Times New Roman" w:hAnsi="Arial" w:cs="Arial"/>
-          <w:color w:val="000000"/>
-        </w:rPr>
-        <w:t xml:space="preserve"> built-in Router </w:t>
+          <w:strike/>
+          <w:color w:val="000000"/>
+        </w:rPr>
+        <w:t xml:space="preserve"> built-in </w:t>
+      </w:r>
+      <w:proofErr w:type="gramStart"/>
+      <w:r>
+        <w:rPr>
+          <w:rFonts w:ascii="Arial" w:eastAsia="Times New Roman" w:hAnsi="Arial" w:cs="Arial"/>
+          <w:strike/>
+          <w:color w:val="000000"/>
+        </w:rPr>
+        <w:t>Router</w:t>
+      </w:r>
+      <w:proofErr w:type="gramEnd"/>
+      <w:r>
+        <w:rPr>
+          <w:rFonts w:ascii="Arial" w:eastAsia="Times New Roman" w:hAnsi="Arial" w:cs="Arial"/>
+          <w:strike/>
+          <w:color w:val="000000"/>
+        </w:rPr>
+        <w:t> </w:t>
       </w:r>
     </w:p>
     <w:p>
@@ -522,15 +727,35 @@
         <w:textAlignment w:val="baseline"/>
         <w:rPr>
           <w:rFonts w:ascii="Arial" w:eastAsia="Times New Roman" w:hAnsi="Arial" w:cs="Arial"/>
-          <w:color w:val="000000"/>
-        </w:rPr>
-      </w:pPr>
-      <w:r>
-        <w:rPr>
-          <w:rFonts w:ascii="Arial" w:eastAsia="Times New Roman" w:hAnsi="Arial" w:cs="Arial"/>
-          <w:color w:val="000000"/>
-        </w:rPr>
-        <w:t>Import { Router } from ‘@angular/router’;</w:t>
+          <w:strike/>
+          <w:color w:val="000000"/>
+        </w:rPr>
+      </w:pPr>
+      <w:r>
+        <w:rPr>
+          <w:rFonts w:ascii="Arial" w:eastAsia="Times New Roman" w:hAnsi="Arial" w:cs="Arial"/>
+          <w:strike/>
+          <w:color w:val="000000"/>
+        </w:rPr>
+        <w:t xml:space="preserve">Import </w:t>
+      </w:r>
+      <w:proofErr w:type="gramStart"/>
+      <w:r>
+        <w:rPr>
+          <w:rFonts w:ascii="Arial" w:eastAsia="Times New Roman" w:hAnsi="Arial" w:cs="Arial"/>
+          <w:strike/>
+          <w:color w:val="000000"/>
+        </w:rPr>
+        <w:t>{ Router</w:t>
+      </w:r>
+      <w:proofErr w:type="gramEnd"/>
+      <w:r>
+        <w:rPr>
+          <w:rFonts w:ascii="Arial" w:eastAsia="Times New Roman" w:hAnsi="Arial" w:cs="Arial"/>
+          <w:strike/>
+          <w:color w:val="000000"/>
+        </w:rPr>
+        <w:t xml:space="preserve"> } from ‘@angular/router’;</w:t>
       </w:r>
     </w:p>
     <w:p>
@@ -543,12 +768,14 @@
         <w:textAlignment w:val="baseline"/>
         <w:rPr>
           <w:rFonts w:ascii="Arial" w:eastAsia="Times New Roman" w:hAnsi="Arial" w:cs="Arial"/>
-          <w:color w:val="000000"/>
-        </w:rPr>
-      </w:pPr>
-      <w:r>
-        <w:rPr>
-          <w:rFonts w:ascii="Arial" w:eastAsia="Times New Roman" w:hAnsi="Arial" w:cs="Arial"/>
+          <w:strike/>
+          <w:color w:val="000000"/>
+        </w:rPr>
+      </w:pPr>
+      <w:r>
+        <w:rPr>
+          <w:rFonts w:ascii="Arial" w:eastAsia="Times New Roman" w:hAnsi="Arial" w:cs="Arial"/>
+          <w:strike/>
           <w:color w:val="000000"/>
         </w:rPr>
         <w:t xml:space="preserve">Add the Router to the </w:t>
@@ -557,6 +784,7 @@
       <w:r>
         <w:rPr>
           <w:rFonts w:ascii="Arial" w:eastAsia="Times New Roman" w:hAnsi="Arial" w:cs="Arial"/>
+          <w:strike/>
           <w:color w:val="000000"/>
         </w:rPr>
         <w:t>guards</w:t>
@@ -565,6 +793,7 @@
       <w:r>
         <w:rPr>
           <w:rFonts w:ascii="Arial" w:eastAsia="Times New Roman" w:hAnsi="Arial" w:cs="Arial"/>
+          <w:strike/>
           <w:color w:val="000000"/>
         </w:rPr>
         <w:t xml:space="preserve"> constructor (note: you will need to create a constructor)</w:t>
@@ -580,15 +809,27 @@
         <w:textAlignment w:val="baseline"/>
         <w:rPr>
           <w:rFonts w:ascii="Arial" w:eastAsia="Times New Roman" w:hAnsi="Arial" w:cs="Arial"/>
-          <w:color w:val="000000"/>
-        </w:rPr>
-      </w:pPr>
-      <w:r>
-        <w:rPr>
-          <w:rFonts w:ascii="Arial" w:eastAsia="Times New Roman" w:hAnsi="Arial" w:cs="Arial"/>
-          <w:color w:val="000000"/>
-        </w:rPr>
-        <w:t>constructor(private route: Router)</w:t>
+          <w:strike/>
+          <w:color w:val="000000"/>
+        </w:rPr>
+      </w:pPr>
+      <w:proofErr w:type="gramStart"/>
+      <w:r>
+        <w:rPr>
+          <w:rFonts w:ascii="Arial" w:eastAsia="Times New Roman" w:hAnsi="Arial" w:cs="Arial"/>
+          <w:strike/>
+          <w:color w:val="000000"/>
+        </w:rPr>
+        <w:t>constructor(</w:t>
+      </w:r>
+      <w:proofErr w:type="gramEnd"/>
+      <w:r>
+        <w:rPr>
+          <w:rFonts w:ascii="Arial" w:eastAsia="Times New Roman" w:hAnsi="Arial" w:cs="Arial"/>
+          <w:strike/>
+          <w:color w:val="000000"/>
+        </w:rPr>
+        <w:t>private route: Router)</w:t>
       </w:r>
     </w:p>
     <w:p>
@@ -601,20 +842,24 @@
         <w:textAlignment w:val="baseline"/>
         <w:rPr>
           <w:rFonts w:ascii="Arial" w:eastAsia="Times New Roman" w:hAnsi="Arial" w:cs="Arial"/>
-          <w:color w:val="000000"/>
-        </w:rPr>
-      </w:pPr>
-      <w:r>
-        <w:rPr>
-          <w:rFonts w:ascii="Arial" w:eastAsia="Times New Roman" w:hAnsi="Arial" w:cs="Arial"/>
+          <w:strike/>
+          <w:color w:val="000000"/>
+        </w:rPr>
+      </w:pPr>
+      <w:r>
+        <w:rPr>
+          <w:rFonts w:ascii="Arial" w:eastAsia="Times New Roman" w:hAnsi="Arial" w:cs="Arial"/>
+          <w:strike/>
           <w:color w:val="000000"/>
         </w:rPr>
         <w:t xml:space="preserve">In the body of the </w:t>
       </w:r>
       <w:proofErr w:type="spellStart"/>
-      <w:r>
-        <w:rPr>
-          <w:rFonts w:ascii="Arial" w:eastAsia="Times New Roman" w:hAnsi="Arial" w:cs="Arial"/>
+      <w:proofErr w:type="gramStart"/>
+      <w:r>
+        <w:rPr>
+          <w:rFonts w:ascii="Arial" w:eastAsia="Times New Roman" w:hAnsi="Arial" w:cs="Arial"/>
+          <w:strike/>
           <w:color w:val="000000"/>
         </w:rPr>
         <w:t>canActivate</w:t>
@@ -623,14 +868,25 @@
       <w:r>
         <w:rPr>
           <w:rFonts w:ascii="Arial" w:eastAsia="Times New Roman" w:hAnsi="Arial" w:cs="Arial"/>
-          <w:color w:val="000000"/>
-        </w:rPr>
-        <w:t xml:space="preserve">() function add a variable for </w:t>
+          <w:strike/>
+          <w:color w:val="000000"/>
+        </w:rPr>
+        <w:t>(</w:t>
+      </w:r>
+      <w:proofErr w:type="gramEnd"/>
+      <w:r>
+        <w:rPr>
+          <w:rFonts w:ascii="Arial" w:eastAsia="Times New Roman" w:hAnsi="Arial" w:cs="Arial"/>
+          <w:strike/>
+          <w:color w:val="000000"/>
+        </w:rPr>
+        <w:t xml:space="preserve">) function add a variable for </w:t>
       </w:r>
       <w:proofErr w:type="spellStart"/>
       <w:r>
         <w:rPr>
           <w:rFonts w:ascii="Arial" w:eastAsia="Times New Roman" w:hAnsi="Arial" w:cs="Arial"/>
+          <w:strike/>
           <w:color w:val="000000"/>
         </w:rPr>
         <w:t>isLoggedIn</w:t>
@@ -639,6 +895,7 @@
       <w:r>
         <w:rPr>
           <w:rFonts w:ascii="Arial" w:eastAsia="Times New Roman" w:hAnsi="Arial" w:cs="Arial"/>
+          <w:strike/>
           <w:color w:val="000000"/>
         </w:rPr>
         <w:t xml:space="preserve"> and assign it the returned value from the </w:t>
@@ -647,6 +904,7 @@
       <w:r>
         <w:rPr>
           <w:rFonts w:ascii="Arial" w:eastAsia="Times New Roman" w:hAnsi="Arial" w:cs="Arial"/>
+          <w:strike/>
           <w:color w:val="000000"/>
         </w:rPr>
         <w:t>queryParams</w:t>
@@ -655,6 +913,7 @@
       <w:r>
         <w:rPr>
           <w:rFonts w:ascii="Arial" w:eastAsia="Times New Roman" w:hAnsi="Arial" w:cs="Arial"/>
+          <w:strike/>
           <w:color w:val="000000"/>
         </w:rPr>
         <w:t xml:space="preserve"> function </w:t>
@@ -670,12 +929,14 @@
         <w:textAlignment w:val="baseline"/>
         <w:rPr>
           <w:rFonts w:ascii="Arial" w:eastAsia="Times New Roman" w:hAnsi="Arial" w:cs="Arial"/>
-          <w:color w:val="000000"/>
-        </w:rPr>
-      </w:pPr>
-      <w:r>
-        <w:rPr>
-          <w:rFonts w:ascii="Arial" w:eastAsia="Times New Roman" w:hAnsi="Arial" w:cs="Arial"/>
+          <w:strike/>
+          <w:color w:val="000000"/>
+        </w:rPr>
+      </w:pPr>
+      <w:r>
+        <w:rPr>
+          <w:rFonts w:ascii="Arial" w:eastAsia="Times New Roman" w:hAnsi="Arial" w:cs="Arial"/>
+          <w:strike/>
           <w:color w:val="000000"/>
         </w:rPr>
         <w:t xml:space="preserve">let </w:t>
@@ -684,6 +945,7 @@
       <w:r>
         <w:rPr>
           <w:rFonts w:ascii="Arial" w:eastAsia="Times New Roman" w:hAnsi="Arial" w:cs="Arial"/>
+          <w:strike/>
           <w:color w:val="000000"/>
         </w:rPr>
         <w:t>isLoggedIn</w:t>
@@ -692,19 +954,23 @@
       <w:r>
         <w:rPr>
           <w:rFonts w:ascii="Arial" w:eastAsia="Times New Roman" w:hAnsi="Arial" w:cs="Arial"/>
+          <w:strike/>
           <w:color w:val="000000"/>
         </w:rPr>
         <w:t xml:space="preserve"> = </w:t>
       </w:r>
       <w:proofErr w:type="spellStart"/>
-      <w:r>
-        <w:rPr>
-          <w:rFonts w:ascii="Arial" w:eastAsia="Times New Roman" w:hAnsi="Arial" w:cs="Arial"/>
+      <w:proofErr w:type="gramStart"/>
+      <w:r>
+        <w:rPr>
+          <w:rFonts w:ascii="Arial" w:eastAsia="Times New Roman" w:hAnsi="Arial" w:cs="Arial"/>
+          <w:strike/>
           <w:color w:val="000000"/>
         </w:rPr>
         <w:t>next.queryParams.isLoggedIn</w:t>
       </w:r>
       <w:proofErr w:type="spellEnd"/>
+      <w:proofErr w:type="gramEnd"/>
     </w:p>
     <w:p>
       <w:pPr>
@@ -716,12 +982,14 @@
         <w:textAlignment w:val="baseline"/>
         <w:rPr>
           <w:rFonts w:ascii="Arial" w:eastAsia="Times New Roman" w:hAnsi="Arial" w:cs="Arial"/>
-          <w:color w:val="000000"/>
-        </w:rPr>
-      </w:pPr>
-      <w:r>
-        <w:rPr>
-          <w:rFonts w:ascii="Arial" w:eastAsia="Times New Roman" w:hAnsi="Arial" w:cs="Arial"/>
+          <w:strike/>
+          <w:color w:val="000000"/>
+        </w:rPr>
+      </w:pPr>
+      <w:r>
+        <w:rPr>
+          <w:rFonts w:ascii="Arial" w:eastAsia="Times New Roman" w:hAnsi="Arial" w:cs="Arial"/>
+          <w:strike/>
           <w:color w:val="000000"/>
         </w:rPr>
         <w:t xml:space="preserve">If </w:t>
@@ -730,6 +998,7 @@
       <w:r>
         <w:rPr>
           <w:rFonts w:ascii="Arial" w:eastAsia="Times New Roman" w:hAnsi="Arial" w:cs="Arial"/>
+          <w:strike/>
           <w:color w:val="000000"/>
         </w:rPr>
         <w:t>isLoggedIn</w:t>
@@ -738,10 +1007,21 @@
       <w:r>
         <w:rPr>
           <w:rFonts w:ascii="Arial" w:eastAsia="Times New Roman" w:hAnsi="Arial" w:cs="Arial"/>
-          <w:color w:val="000000"/>
-        </w:rPr>
-        <w:t xml:space="preserve"> equals true, return true</w:t>
-      </w:r>
+          <w:strike/>
+          <w:color w:val="000000"/>
+        </w:rPr>
+        <w:t xml:space="preserve"> equals true, return </w:t>
+      </w:r>
+      <w:proofErr w:type="gramStart"/>
+      <w:r>
+        <w:rPr>
+          <w:rFonts w:ascii="Arial" w:eastAsia="Times New Roman" w:hAnsi="Arial" w:cs="Arial"/>
+          <w:strike/>
+          <w:color w:val="000000"/>
+        </w:rPr>
+        <w:t>true</w:t>
+      </w:r>
+      <w:proofErr w:type="gramEnd"/>
     </w:p>
     <w:p>
       <w:pPr>
@@ -753,12 +1033,14 @@
         <w:textAlignment w:val="baseline"/>
         <w:rPr>
           <w:rFonts w:ascii="Arial" w:eastAsia="Times New Roman" w:hAnsi="Arial" w:cs="Arial"/>
-          <w:color w:val="000000"/>
-        </w:rPr>
-      </w:pPr>
-      <w:r>
-        <w:rPr>
-          <w:rFonts w:ascii="Arial" w:eastAsia="Times New Roman" w:hAnsi="Arial" w:cs="Arial"/>
+          <w:strike/>
+          <w:color w:val="000000"/>
+        </w:rPr>
+      </w:pPr>
+      <w:r>
+        <w:rPr>
+          <w:rFonts w:ascii="Arial" w:eastAsia="Times New Roman" w:hAnsi="Arial" w:cs="Arial"/>
+          <w:strike/>
           <w:color w:val="000000"/>
         </w:rPr>
         <w:t xml:space="preserve">If </w:t>
@@ -767,6 +1049,7 @@
       <w:r>
         <w:rPr>
           <w:rFonts w:ascii="Arial" w:eastAsia="Times New Roman" w:hAnsi="Arial" w:cs="Arial"/>
+          <w:strike/>
           <w:color w:val="000000"/>
         </w:rPr>
         <w:t>isLoggedIn</w:t>
@@ -775,9 +1058,28 @@
       <w:r>
         <w:rPr>
           <w:rFonts w:ascii="Arial" w:eastAsia="Times New Roman" w:hAnsi="Arial" w:cs="Arial"/>
-          <w:color w:val="000000"/>
-        </w:rPr>
-        <w:t xml:space="preserve"> equals false, navigate users back to the sign-in page </w:t>
+          <w:strike/>
+          <w:color w:val="000000"/>
+        </w:rPr>
+        <w:t xml:space="preserve"> equals false, navigate users back to the sign-in </w:t>
+      </w:r>
+      <w:proofErr w:type="gramStart"/>
+      <w:r>
+        <w:rPr>
+          <w:rFonts w:ascii="Arial" w:eastAsia="Times New Roman" w:hAnsi="Arial" w:cs="Arial"/>
+          <w:strike/>
+          <w:color w:val="000000"/>
+        </w:rPr>
+        <w:t>page</w:t>
+      </w:r>
+      <w:proofErr w:type="gramEnd"/>
+      <w:r>
+        <w:rPr>
+          <w:rFonts w:ascii="Arial" w:eastAsia="Times New Roman" w:hAnsi="Arial" w:cs="Arial"/>
+          <w:strike/>
+          <w:color w:val="000000"/>
+        </w:rPr>
+        <w:t> </w:t>
       </w:r>
     </w:p>
     <w:p>
@@ -790,21 +1092,34 @@
         <w:textAlignment w:val="baseline"/>
         <w:rPr>
           <w:rFonts w:ascii="Arial" w:eastAsia="Times New Roman" w:hAnsi="Arial" w:cs="Arial"/>
+          <w:strike/>
           <w:color w:val="000000"/>
         </w:rPr>
       </w:pPr>
       <w:proofErr w:type="spellStart"/>
-      <w:r>
-        <w:rPr>
-          <w:rFonts w:ascii="Arial" w:eastAsia="Times New Roman" w:hAnsi="Arial" w:cs="Arial"/>
-          <w:color w:val="000000"/>
-        </w:rPr>
-        <w:t>this.router.navigate</w:t>
+      <w:proofErr w:type="gramStart"/>
+      <w:r>
+        <w:rPr>
+          <w:rFonts w:ascii="Arial" w:eastAsia="Times New Roman" w:hAnsi="Arial" w:cs="Arial"/>
+          <w:strike/>
+          <w:color w:val="000000"/>
+        </w:rPr>
+        <w:t>this.router</w:t>
+      </w:r>
+      <w:proofErr w:type="gramEnd"/>
+      <w:r>
+        <w:rPr>
+          <w:rFonts w:ascii="Arial" w:eastAsia="Times New Roman" w:hAnsi="Arial" w:cs="Arial"/>
+          <w:strike/>
+          <w:color w:val="000000"/>
+        </w:rPr>
+        <w:t>.navigate</w:t>
       </w:r>
       <w:proofErr w:type="spellEnd"/>
       <w:r>
         <w:rPr>
           <w:rFonts w:ascii="Arial" w:eastAsia="Times New Roman" w:hAnsi="Arial" w:cs="Arial"/>
+          <w:strike/>
           <w:color w:val="000000"/>
         </w:rPr>
         <w:t>([‘/]);</w:t>
@@ -820,16 +1135,28 @@
         <w:textAlignment w:val="baseline"/>
         <w:rPr>
           <w:rFonts w:ascii="Arial" w:eastAsia="Times New Roman" w:hAnsi="Arial" w:cs="Arial"/>
+          <w:strike/>
           <w:color w:val="000000"/>
         </w:rPr>
       </w:pPr>
       <w:proofErr w:type="spellStart"/>
-      <w:r>
-        <w:rPr>
-          <w:rFonts w:ascii="Arial" w:eastAsia="Times New Roman" w:hAnsi="Arial" w:cs="Arial"/>
-          <w:color w:val="000000"/>
-        </w:rPr>
-        <w:t>home.component.ts</w:t>
+      <w:proofErr w:type="gramStart"/>
+      <w:r>
+        <w:rPr>
+          <w:rFonts w:ascii="Arial" w:eastAsia="Times New Roman" w:hAnsi="Arial" w:cs="Arial"/>
+          <w:strike/>
+          <w:color w:val="000000"/>
+        </w:rPr>
+        <w:t>home.component</w:t>
+      </w:r>
+      <w:proofErr w:type="gramEnd"/>
+      <w:r>
+        <w:rPr>
+          <w:rFonts w:ascii="Arial" w:eastAsia="Times New Roman" w:hAnsi="Arial" w:cs="Arial"/>
+          <w:strike/>
+          <w:color w:val="000000"/>
+        </w:rPr>
+        <w:t>.ts</w:t>
       </w:r>
       <w:proofErr w:type="spellEnd"/>
     </w:p>
@@ -843,12 +1170,14 @@
         <w:textAlignment w:val="baseline"/>
         <w:rPr>
           <w:rFonts w:ascii="Arial" w:eastAsia="Times New Roman" w:hAnsi="Arial" w:cs="Arial"/>
-          <w:color w:val="000000"/>
-        </w:rPr>
-      </w:pPr>
-      <w:r>
-        <w:rPr>
-          <w:rFonts w:ascii="Arial" w:eastAsia="Times New Roman" w:hAnsi="Arial" w:cs="Arial"/>
+          <w:strike/>
+          <w:color w:val="000000"/>
+        </w:rPr>
+      </w:pPr>
+      <w:r>
+        <w:rPr>
+          <w:rFonts w:ascii="Arial" w:eastAsia="Times New Roman" w:hAnsi="Arial" w:cs="Arial"/>
+          <w:strike/>
           <w:color w:val="000000"/>
         </w:rPr>
         <w:t xml:space="preserve">Remove the </w:t>
@@ -857,6 +1186,7 @@
       <w:r>
         <w:rPr>
           <w:rFonts w:ascii="Arial" w:eastAsia="Times New Roman" w:hAnsi="Arial" w:cs="Arial"/>
+          <w:strike/>
           <w:color w:val="000000"/>
         </w:rPr>
         <w:t>isLoggedIn</w:t>
@@ -865,25 +1195,28 @@
       <w:r>
         <w:rPr>
           <w:rFonts w:ascii="Arial" w:eastAsia="Times New Roman" w:hAnsi="Arial" w:cs="Arial"/>
-          <w:color w:val="000000"/>
-        </w:rPr>
-        <w:t xml:space="preserve"> variable and the variable assignment code from the </w:t>
+          <w:strike/>
+          <w:color w:val="000000"/>
+        </w:rPr>
+        <w:t xml:space="preserve"> variable and the variable assignment code from the components </w:t>
       </w:r>
       <w:proofErr w:type="gramStart"/>
       <w:r>
         <w:rPr>
           <w:rFonts w:ascii="Arial" w:eastAsia="Times New Roman" w:hAnsi="Arial" w:cs="Arial"/>
-          <w:color w:val="000000"/>
-        </w:rPr>
-        <w:t>components</w:t>
+          <w:strike/>
+          <w:color w:val="000000"/>
+        </w:rPr>
+        <w:t>constructor</w:t>
       </w:r>
       <w:proofErr w:type="gramEnd"/>
       <w:r>
         <w:rPr>
           <w:rFonts w:ascii="Arial" w:eastAsia="Times New Roman" w:hAnsi="Arial" w:cs="Arial"/>
-          <w:color w:val="000000"/>
-        </w:rPr>
-        <w:t xml:space="preserve"> constructor </w:t>
+          <w:strike/>
+          <w:color w:val="000000"/>
+        </w:rPr>
+        <w:t> </w:t>
       </w:r>
     </w:p>
     <w:p>
@@ -896,12 +1229,14 @@
         <w:textAlignment w:val="baseline"/>
         <w:rPr>
           <w:rFonts w:ascii="Arial" w:eastAsia="Times New Roman" w:hAnsi="Arial" w:cs="Arial"/>
-          <w:color w:val="000000"/>
-        </w:rPr>
-      </w:pPr>
-      <w:r>
-        <w:rPr>
-          <w:rFonts w:ascii="Arial" w:eastAsia="Times New Roman" w:hAnsi="Arial" w:cs="Arial"/>
+          <w:strike/>
+          <w:color w:val="000000"/>
+        </w:rPr>
+      </w:pPr>
+      <w:r>
+        <w:rPr>
+          <w:rFonts w:ascii="Arial" w:eastAsia="Times New Roman" w:hAnsi="Arial" w:cs="Arial"/>
+          <w:strike/>
           <w:color w:val="000000"/>
         </w:rPr>
         <w:t>home.component.html</w:t>
@@ -917,12 +1252,14 @@
         <w:textAlignment w:val="baseline"/>
         <w:rPr>
           <w:rFonts w:ascii="Arial" w:eastAsia="Times New Roman" w:hAnsi="Arial" w:cs="Arial"/>
-          <w:color w:val="000000"/>
-        </w:rPr>
-      </w:pPr>
-      <w:r>
-        <w:rPr>
-          <w:rFonts w:ascii="Arial" w:eastAsia="Times New Roman" w:hAnsi="Arial" w:cs="Arial"/>
+          <w:strike/>
+          <w:color w:val="000000"/>
+        </w:rPr>
+      </w:pPr>
+      <w:r>
+        <w:rPr>
+          <w:rFonts w:ascii="Arial" w:eastAsia="Times New Roman" w:hAnsi="Arial" w:cs="Arial"/>
+          <w:strike/>
           <w:color w:val="000000"/>
         </w:rPr>
         <w:t>Remove the *</w:t>
@@ -931,6 +1268,7 @@
       <w:r>
         <w:rPr>
           <w:rFonts w:ascii="Arial" w:eastAsia="Times New Roman" w:hAnsi="Arial" w:cs="Arial"/>
+          <w:strike/>
           <w:color w:val="000000"/>
         </w:rPr>
         <w:t>ngIf</w:t>
@@ -939,6 +1277,7 @@
       <w:r>
         <w:rPr>
           <w:rFonts w:ascii="Arial" w:eastAsia="Times New Roman" w:hAnsi="Arial" w:cs="Arial"/>
+          <w:strike/>
           <w:color w:val="000000"/>
         </w:rPr>
         <w:t xml:space="preserve"> statement and the #showError &lt;ng-template&gt;</w:t>
@@ -954,16 +1293,28 @@
         <w:textAlignment w:val="baseline"/>
         <w:rPr>
           <w:rFonts w:ascii="Arial" w:eastAsia="Times New Roman" w:hAnsi="Arial" w:cs="Arial"/>
+          <w:strike/>
           <w:color w:val="000000"/>
         </w:rPr>
       </w:pPr>
       <w:proofErr w:type="spellStart"/>
-      <w:r>
-        <w:rPr>
-          <w:rFonts w:ascii="Arial" w:eastAsia="Times New Roman" w:hAnsi="Arial" w:cs="Arial"/>
-          <w:color w:val="000000"/>
-        </w:rPr>
-        <w:t>app.routing.ts</w:t>
+      <w:proofErr w:type="gramStart"/>
+      <w:r>
+        <w:rPr>
+          <w:rFonts w:ascii="Arial" w:eastAsia="Times New Roman" w:hAnsi="Arial" w:cs="Arial"/>
+          <w:strike/>
+          <w:color w:val="000000"/>
+        </w:rPr>
+        <w:t>app.routing</w:t>
+      </w:r>
+      <w:proofErr w:type="gramEnd"/>
+      <w:r>
+        <w:rPr>
+          <w:rFonts w:ascii="Arial" w:eastAsia="Times New Roman" w:hAnsi="Arial" w:cs="Arial"/>
+          <w:strike/>
+          <w:color w:val="000000"/>
+        </w:rPr>
+        <w:t>.ts</w:t>
       </w:r>
       <w:proofErr w:type="spellEnd"/>
     </w:p>
@@ -977,25 +1328,30 @@
         <w:textAlignment w:val="baseline"/>
         <w:rPr>
           <w:rFonts w:ascii="Arial" w:eastAsia="Times New Roman" w:hAnsi="Arial" w:cs="Arial"/>
-          <w:color w:val="000000"/>
-        </w:rPr>
-      </w:pPr>
-      <w:r>
-        <w:rPr>
-          <w:rFonts w:ascii="Arial" w:eastAsia="Times New Roman" w:hAnsi="Arial" w:cs="Arial"/>
+          <w:strike/>
+          <w:color w:val="000000"/>
+        </w:rPr>
+      </w:pPr>
+      <w:r>
+        <w:rPr>
+          <w:rFonts w:ascii="Arial" w:eastAsia="Times New Roman" w:hAnsi="Arial" w:cs="Arial"/>
+          <w:strike/>
           <w:color w:val="000000"/>
         </w:rPr>
         <w:t xml:space="preserve">Add an import statement for the </w:t>
       </w:r>
       <w:proofErr w:type="spellStart"/>
-      <w:r>
-        <w:rPr>
-          <w:rFonts w:ascii="Arial" w:eastAsia="Times New Roman" w:hAnsi="Arial" w:cs="Arial"/>
+      <w:proofErr w:type="gramStart"/>
+      <w:r>
+        <w:rPr>
+          <w:rFonts w:ascii="Arial" w:eastAsia="Times New Roman" w:hAnsi="Arial" w:cs="Arial"/>
+          <w:strike/>
           <w:color w:val="000000"/>
         </w:rPr>
         <w:t>SignInGuard</w:t>
       </w:r>
       <w:proofErr w:type="spellEnd"/>
+      <w:proofErr w:type="gramEnd"/>
     </w:p>
     <w:p>
       <w:pPr>
@@ -1007,28 +1363,42 @@
         <w:textAlignment w:val="baseline"/>
         <w:rPr>
           <w:rFonts w:ascii="Arial" w:eastAsia="Times New Roman" w:hAnsi="Arial" w:cs="Arial"/>
-          <w:color w:val="000000"/>
-        </w:rPr>
-      </w:pPr>
-      <w:r>
-        <w:rPr>
-          <w:rFonts w:ascii="Arial" w:eastAsia="Times New Roman" w:hAnsi="Arial" w:cs="Arial"/>
-          <w:color w:val="000000"/>
-        </w:rPr>
-        <w:t xml:space="preserve">import { </w:t>
+          <w:strike/>
+          <w:color w:val="000000"/>
+        </w:rPr>
+      </w:pPr>
+      <w:r>
+        <w:rPr>
+          <w:rFonts w:ascii="Arial" w:eastAsia="Times New Roman" w:hAnsi="Arial" w:cs="Arial"/>
+          <w:strike/>
+          <w:color w:val="000000"/>
+        </w:rPr>
+        <w:t xml:space="preserve">import </w:t>
+      </w:r>
+      <w:proofErr w:type="gramStart"/>
+      <w:r>
+        <w:rPr>
+          <w:rFonts w:ascii="Arial" w:eastAsia="Times New Roman" w:hAnsi="Arial" w:cs="Arial"/>
+          <w:strike/>
+          <w:color w:val="000000"/>
+        </w:rPr>
+        <w:t xml:space="preserve">{ </w:t>
       </w:r>
       <w:proofErr w:type="spellStart"/>
       <w:r>
         <w:rPr>
           <w:rFonts w:ascii="Arial" w:eastAsia="Times New Roman" w:hAnsi="Arial" w:cs="Arial"/>
+          <w:strike/>
           <w:color w:val="000000"/>
         </w:rPr>
         <w:t>SigninGuard</w:t>
       </w:r>
       <w:proofErr w:type="spellEnd"/>
-      <w:r>
-        <w:rPr>
-          <w:rFonts w:ascii="Arial" w:eastAsia="Times New Roman" w:hAnsi="Arial" w:cs="Arial"/>
+      <w:proofErr w:type="gramEnd"/>
+      <w:r>
+        <w:rPr>
+          <w:rFonts w:ascii="Arial" w:eastAsia="Times New Roman" w:hAnsi="Arial" w:cs="Arial"/>
+          <w:strike/>
           <w:color w:val="000000"/>
         </w:rPr>
         <w:t xml:space="preserve"> } from ‘./sign-</w:t>
@@ -1037,6 +1407,7 @@
       <w:r>
         <w:rPr>
           <w:rFonts w:ascii="Arial" w:eastAsia="Times New Roman" w:hAnsi="Arial" w:cs="Arial"/>
+          <w:strike/>
           <w:color w:val="000000"/>
         </w:rPr>
         <w:t>in.guard</w:t>
@@ -1045,6 +1416,7 @@
       <w:r>
         <w:rPr>
           <w:rFonts w:ascii="Arial" w:eastAsia="Times New Roman" w:hAnsi="Arial" w:cs="Arial"/>
+          <w:strike/>
           <w:color w:val="000000"/>
         </w:rPr>
         <w:t>’;</w:t>
@@ -1060,12 +1432,14 @@
         <w:textAlignment w:val="baseline"/>
         <w:rPr>
           <w:rFonts w:ascii="Arial" w:eastAsia="Times New Roman" w:hAnsi="Arial" w:cs="Arial"/>
-          <w:color w:val="000000"/>
-        </w:rPr>
-      </w:pPr>
-      <w:r>
-        <w:rPr>
-          <w:rFonts w:ascii="Arial" w:eastAsia="Times New Roman" w:hAnsi="Arial" w:cs="Arial"/>
+          <w:strike/>
+          <w:color w:val="000000"/>
+        </w:rPr>
+      </w:pPr>
+      <w:r>
+        <w:rPr>
+          <w:rFonts w:ascii="Arial" w:eastAsia="Times New Roman" w:hAnsi="Arial" w:cs="Arial"/>
+          <w:strike/>
           <w:color w:val="000000"/>
         </w:rPr>
         <w:t>Under the /home path, add an entry for “</w:t>
@@ -1074,6 +1448,7 @@
       <w:r>
         <w:rPr>
           <w:rFonts w:ascii="Arial" w:eastAsia="Times New Roman" w:hAnsi="Arial" w:cs="Arial"/>
+          <w:strike/>
           <w:color w:val="000000"/>
         </w:rPr>
         <w:t>canActivate</w:t>
@@ -1082,6 +1457,7 @@
       <w:r>
         <w:rPr>
           <w:rFonts w:ascii="Arial" w:eastAsia="Times New Roman" w:hAnsi="Arial" w:cs="Arial"/>
+          <w:strike/>
           <w:color w:val="000000"/>
         </w:rPr>
         <w:t xml:space="preserve">” and </w:t>
@@ -1090,6 +1466,7 @@
       <w:r>
         <w:rPr>
           <w:rFonts w:ascii="Arial" w:eastAsia="Times New Roman" w:hAnsi="Arial" w:cs="Arial"/>
+          <w:strike/>
           <w:color w:val="000000"/>
         </w:rPr>
         <w:t>passin</w:t>
@@ -1098,19 +1475,23 @@
       <w:r>
         <w:rPr>
           <w:rFonts w:ascii="Arial" w:eastAsia="Times New Roman" w:hAnsi="Arial" w:cs="Arial"/>
+          <w:strike/>
           <w:color w:val="000000"/>
         </w:rPr>
         <w:t xml:space="preserve">-in the </w:t>
       </w:r>
       <w:proofErr w:type="spellStart"/>
-      <w:r>
-        <w:rPr>
-          <w:rFonts w:ascii="Arial" w:eastAsia="Times New Roman" w:hAnsi="Arial" w:cs="Arial"/>
+      <w:proofErr w:type="gramStart"/>
+      <w:r>
+        <w:rPr>
+          <w:rFonts w:ascii="Arial" w:eastAsia="Times New Roman" w:hAnsi="Arial" w:cs="Arial"/>
+          <w:strike/>
           <w:color w:val="000000"/>
         </w:rPr>
         <w:t>SignInGuard</w:t>
       </w:r>
       <w:proofErr w:type="spellEnd"/>
+      <w:proofErr w:type="gramEnd"/>
     </w:p>
     <w:p>
       <w:pPr>
@@ -1122,6 +1503,7 @@
         <w:textAlignment w:val="baseline"/>
         <w:rPr>
           <w:rFonts w:ascii="Arial" w:eastAsia="Times New Roman" w:hAnsi="Arial" w:cs="Arial"/>
+          <w:strike/>
           <w:color w:val="000000"/>
         </w:rPr>
       </w:pPr>
@@ -1129,6 +1511,7 @@
       <w:r>
         <w:rPr>
           <w:rFonts w:ascii="Arial" w:eastAsia="Times New Roman" w:hAnsi="Arial" w:cs="Arial"/>
+          <w:strike/>
           <w:color w:val="000000"/>
         </w:rPr>
         <w:t>canActivate</w:t>
@@ -1137,6 +1520,7 @@
       <w:r>
         <w:rPr>
           <w:rFonts w:ascii="Arial" w:eastAsia="Times New Roman" w:hAnsi="Arial" w:cs="Arial"/>
+          <w:strike/>
           <w:color w:val="000000"/>
         </w:rPr>
         <w:t>: [</w:t>
@@ -1145,6 +1529,7 @@
       <w:r>
         <w:rPr>
           <w:rFonts w:ascii="Arial" w:eastAsia="Times New Roman" w:hAnsi="Arial" w:cs="Arial"/>
+          <w:strike/>
           <w:color w:val="000000"/>
         </w:rPr>
         <w:t>SignInGuard</w:t>
@@ -1153,6 +1538,7 @@
       <w:r>
         <w:rPr>
           <w:rFonts w:ascii="Arial" w:eastAsia="Times New Roman" w:hAnsi="Arial" w:cs="Arial"/>
+          <w:strike/>
           <w:color w:val="000000"/>
         </w:rPr>
         <w:t>]</w:t>
@@ -1176,7 +1562,23 @@
           <w:rFonts w:ascii="Arial" w:eastAsia="Times New Roman" w:hAnsi="Arial" w:cs="Arial"/>
           <w:color w:val="000000"/>
         </w:rPr>
-        <w:t>Run and test the application </w:t>
+        <w:t xml:space="preserve">Run and test the </w:t>
+      </w:r>
+      <w:proofErr w:type="gramStart"/>
+      <w:r>
+        <w:rPr>
+          <w:rFonts w:ascii="Arial" w:eastAsia="Times New Roman" w:hAnsi="Arial" w:cs="Arial"/>
+          <w:color w:val="000000"/>
+        </w:rPr>
+        <w:t>application</w:t>
+      </w:r>
+      <w:proofErr w:type="gramEnd"/>
+      <w:r>
+        <w:rPr>
+          <w:rFonts w:ascii="Arial" w:eastAsia="Times New Roman" w:hAnsi="Arial" w:cs="Arial"/>
+          <w:color w:val="000000"/>
+        </w:rPr>
+        <w:t> </w:t>
       </w:r>
     </w:p>
     <w:p>
@@ -1189,15 +1591,35 @@
         <w:textAlignment w:val="baseline"/>
         <w:rPr>
           <w:rFonts w:ascii="Arial" w:eastAsia="Times New Roman" w:hAnsi="Arial" w:cs="Arial"/>
-          <w:color w:val="000000"/>
-        </w:rPr>
-      </w:pPr>
-      <w:r>
-        <w:rPr>
-          <w:rFonts w:ascii="Arial" w:eastAsia="Times New Roman" w:hAnsi="Arial" w:cs="Arial"/>
-          <w:color w:val="000000"/>
-        </w:rPr>
-        <w:t>First test the application by selecting the Submit button </w:t>
+          <w:strike/>
+          <w:color w:val="000000"/>
+        </w:rPr>
+      </w:pPr>
+      <w:r>
+        <w:rPr>
+          <w:rFonts w:ascii="Arial" w:eastAsia="Times New Roman" w:hAnsi="Arial" w:cs="Arial"/>
+          <w:strike/>
+          <w:color w:val="000000"/>
+        </w:rPr>
+        <w:t xml:space="preserve">First test the application by selecting the Submit </w:t>
+      </w:r>
+      <w:proofErr w:type="gramStart"/>
+      <w:r>
+        <w:rPr>
+          <w:rFonts w:ascii="Arial" w:eastAsia="Times New Roman" w:hAnsi="Arial" w:cs="Arial"/>
+          <w:strike/>
+          <w:color w:val="000000"/>
+        </w:rPr>
+        <w:t>button</w:t>
+      </w:r>
+      <w:proofErr w:type="gramEnd"/>
+      <w:r>
+        <w:rPr>
+          <w:rFonts w:ascii="Arial" w:eastAsia="Times New Roman" w:hAnsi="Arial" w:cs="Arial"/>
+          <w:strike/>
+          <w:color w:val="000000"/>
+        </w:rPr>
+        <w:t> </w:t>
       </w:r>
     </w:p>
     <w:p>
@@ -1210,12 +1632,14 @@
         <w:textAlignment w:val="baseline"/>
         <w:rPr>
           <w:rFonts w:ascii="Arial" w:eastAsia="Times New Roman" w:hAnsi="Arial" w:cs="Arial"/>
-          <w:color w:val="000000"/>
-        </w:rPr>
-      </w:pPr>
-      <w:r>
-        <w:rPr>
-          <w:rFonts w:ascii="Arial" w:eastAsia="Times New Roman" w:hAnsi="Arial" w:cs="Arial"/>
+          <w:strike/>
+          <w:color w:val="000000"/>
+        </w:rPr>
+      </w:pPr>
+      <w:r>
+        <w:rPr>
+          <w:rFonts w:ascii="Arial" w:eastAsia="Times New Roman" w:hAnsi="Arial" w:cs="Arial"/>
+          <w:strike/>
           <w:color w:val="000000"/>
         </w:rPr>
         <w:t xml:space="preserve">Next, test the application by changing the browsers URL to </w:t>
@@ -1224,10 +1648,29 @@
         <w:r>
           <w:rPr>
             <w:rFonts w:ascii="Arial" w:eastAsia="Times New Roman" w:hAnsi="Arial" w:cs="Arial"/>
+            <w:strike/>
             <w:color w:val="1155CC"/>
             <w:u w:val="single"/>
           </w:rPr>
-          <w:t>http://localhost:4200/home</w:t>
+          <w:t>http://localh</w:t>
+        </w:r>
+        <w:r>
+          <w:rPr>
+            <w:rFonts w:ascii="Arial" w:eastAsia="Times New Roman" w:hAnsi="Arial" w:cs="Arial"/>
+            <w:strike/>
+            <w:color w:val="1155CC"/>
+            <w:u w:val="single"/>
+          </w:rPr>
+          <w:t>o</w:t>
+        </w:r>
+        <w:r>
+          <w:rPr>
+            <w:rFonts w:ascii="Arial" w:eastAsia="Times New Roman" w:hAnsi="Arial" w:cs="Arial"/>
+            <w:strike/>
+            <w:color w:val="1155CC"/>
+            <w:u w:val="single"/>
+          </w:rPr>
+          <w:t>st:4200/home</w:t>
         </w:r>
       </w:hyperlink>
     </w:p>
@@ -1241,15 +1684,35 @@
         <w:textAlignment w:val="baseline"/>
         <w:rPr>
           <w:rFonts w:ascii="Arial" w:eastAsia="Times New Roman" w:hAnsi="Arial" w:cs="Arial"/>
-          <w:color w:val="000000"/>
-        </w:rPr>
-      </w:pPr>
-      <w:r>
-        <w:rPr>
-          <w:rFonts w:ascii="Arial" w:eastAsia="Times New Roman" w:hAnsi="Arial" w:cs="Arial"/>
-          <w:color w:val="000000"/>
-        </w:rPr>
-        <w:t>Notice in the second test the application automatically redirects users to the sign-in component.  This is because we now have a Guard in place protecting unauthorized users from accessing the HomeComponent </w:t>
+          <w:strike/>
+          <w:color w:val="000000"/>
+        </w:rPr>
+      </w:pPr>
+      <w:r>
+        <w:rPr>
+          <w:rFonts w:ascii="Arial" w:eastAsia="Times New Roman" w:hAnsi="Arial" w:cs="Arial"/>
+          <w:strike/>
+          <w:color w:val="000000"/>
+        </w:rPr>
+        <w:t xml:space="preserve">Notice in the second test the application automatically redirects users to the sign-in component.  This is because we now have a Guard in place protecting unauthorized users from accessing the </w:t>
+      </w:r>
+      <w:proofErr w:type="gramStart"/>
+      <w:r>
+        <w:rPr>
+          <w:rFonts w:ascii="Arial" w:eastAsia="Times New Roman" w:hAnsi="Arial" w:cs="Arial"/>
+          <w:strike/>
+          <w:color w:val="000000"/>
+        </w:rPr>
+        <w:t>HomeComponent</w:t>
+      </w:r>
+      <w:proofErr w:type="gramEnd"/>
+      <w:r>
+        <w:rPr>
+          <w:rFonts w:ascii="Arial" w:eastAsia="Times New Roman" w:hAnsi="Arial" w:cs="Arial"/>
+          <w:strike/>
+          <w:color w:val="000000"/>
+        </w:rPr>
+        <w:t> </w:t>
       </w:r>
     </w:p>
     <w:p>
@@ -1295,7 +1758,7 @@
 </file>
 
 <file path=word/numbering.xml><?xml version="1.0" encoding="utf-8"?>
-<w:numbering xmlns:wpc="http://schemas.microsoft.com/office/word/2010/wordprocessingCanvas" xmlns:cx="http://schemas.microsoft.com/office/drawing/2014/chartex" xmlns:cx1="http://schemas.microsoft.com/office/drawing/2015/9/8/chartex" xmlns:cx2="http://schemas.microsoft.com/office/drawing/2015/10/21/chartex" xmlns:cx3="http://schemas.microsoft.com/office/drawing/2016/5/9/chartex" xmlns:cx4="http://schemas.microsoft.com/office/drawing/2016/5/10/chartex" xmlns:cx5="http://schemas.microsoft.com/office/drawing/2016/5/11/chartex" xmlns:cx6="http://schemas.microsoft.com/office/drawing/2016/5/12/chartex" xmlns:cx7="http://schemas.microsoft.com/office/drawing/2016/5/13/chartex" xmlns:cx8="http://schemas.microsoft.com/office/drawing/2016/5/14/chartex" xmlns:mc="http://schemas.openxmlformats.org/markup-compatibility/2006" xmlns:aink="http://schemas.microsoft.com/office/drawing/2016/ink" xmlns:am3d="http://schemas.microsoft.com/office/drawing/2017/model3d" xmlns:o="urn:schemas-microsoft-com:office:office" xmlns:r="http://schemas.openxmlformats.org/officeDocument/2006/relationships" xmlns:m="http://schemas.openxmlformats.org/officeDocument/2006/math" xmlns:v="urn:schemas-microsoft-com:vml" xmlns:wp14="http://schemas.microsoft.com/office/word/2010/wordprocessingDrawing" xmlns:wp="http://schemas.openxmlformats.org/drawingml/2006/wordprocessingDrawing" xmlns:w10="urn:schemas-microsoft-com:office:word" xmlns:w="http://schemas.openxmlformats.org/wordprocessingml/2006/main" xmlns:w14="http://schemas.microsoft.com/office/word/2010/wordml" xmlns:w15="http://schemas.microsoft.com/office/word/2012/wordml" xmlns:w16cex="http://schemas.microsoft.com/office/word/2018/wordml/cex" xmlns:w16cid="http://schemas.microsoft.com/office/word/2016/wordml/cid" xmlns:w16="http://schemas.microsoft.com/office/word/2018/wordml" xmlns:w16se="http://schemas.microsoft.com/office/word/2015/wordml/symex" xmlns:wpg="http://schemas.microsoft.com/office/word/2010/wordprocessingGroup" xmlns:wpi="http://schemas.microsoft.com/office/word/2010/wordprocessingInk" xmlns:wne="http://schemas.microsoft.com/office/word/2006/wordml" xmlns:wps="http://schemas.microsoft.com/office/word/2010/wordprocessingShape" mc:Ignorable="w14 w15 w16se w16cid w16 w16cex wp14">
+<w:numbering xmlns:wpc="http://schemas.microsoft.com/office/word/2010/wordprocessingCanvas" xmlns:cx="http://schemas.microsoft.com/office/drawing/2014/chartex" xmlns:cx1="http://schemas.microsoft.com/office/drawing/2015/9/8/chartex" xmlns:cx2="http://schemas.microsoft.com/office/drawing/2015/10/21/chartex" xmlns:cx3="http://schemas.microsoft.com/office/drawing/2016/5/9/chartex" xmlns:cx4="http://schemas.microsoft.com/office/drawing/2016/5/10/chartex" xmlns:cx5="http://schemas.microsoft.com/office/drawing/2016/5/11/chartex" xmlns:cx6="http://schemas.microsoft.com/office/drawing/2016/5/12/chartex" xmlns:cx7="http://schemas.microsoft.com/office/drawing/2016/5/13/chartex" xmlns:cx8="http://schemas.microsoft.com/office/drawing/2016/5/14/chartex" xmlns:mc="http://schemas.openxmlformats.org/markup-compatibility/2006" xmlns:aink="http://schemas.microsoft.com/office/drawing/2016/ink" xmlns:am3d="http://schemas.microsoft.com/office/drawing/2017/model3d" xmlns:o="urn:schemas-microsoft-com:office:office" xmlns:oel="http://schemas.microsoft.com/office/2019/extlst" xmlns:r="http://schemas.openxmlformats.org/officeDocument/2006/relationships" xmlns:m="http://schemas.openxmlformats.org/officeDocument/2006/math" xmlns:v="urn:schemas-microsoft-com:vml" xmlns:wp14="http://schemas.microsoft.com/office/word/2010/wordprocessingDrawing" xmlns:wp="http://schemas.openxmlformats.org/drawingml/2006/wordprocessingDrawing" xmlns:w10="urn:schemas-microsoft-com:office:word" xmlns:w="http://schemas.openxmlformats.org/wordprocessingml/2006/main" xmlns:w14="http://schemas.microsoft.com/office/word/2010/wordml" xmlns:w15="http://schemas.microsoft.com/office/word/2012/wordml" xmlns:w16cex="http://schemas.microsoft.com/office/word/2018/wordml/cex" xmlns:w16cid="http://schemas.microsoft.com/office/word/2016/wordml/cid" xmlns:w16="http://schemas.microsoft.com/office/word/2018/wordml" xmlns:w16sdtdh="http://schemas.microsoft.com/office/word/2020/wordml/sdtdatahash" xmlns:w16se="http://schemas.microsoft.com/office/word/2015/wordml/symex" xmlns:wpg="http://schemas.microsoft.com/office/word/2010/wordprocessingGroup" xmlns:wpi="http://schemas.microsoft.com/office/word/2010/wordprocessingInk" xmlns:wne="http://schemas.microsoft.com/office/word/2006/wordml" xmlns:wps="http://schemas.microsoft.com/office/word/2010/wordprocessingShape" mc:Ignorable="w14 w15 w16se w16cid w16 w16cex w16sdtdh wp14">
   <w:abstractNum w:abstractNumId="0" w15:restartNumberingAfterBreak="0">
     <w:nsid w:val="21835C70"/>
     <w:multiLevelType w:val="multilevel"/>
@@ -2488,95 +2951,47 @@
       </w:rPr>
     </w:lvl>
   </w:abstractNum>
-  <w:num w:numId="1">
+  <w:num w:numId="1" w16cid:durableId="965812829">
     <w:abstractNumId w:val="6"/>
   </w:num>
-  <w:num w:numId="2">
+  <w:num w:numId="2" w16cid:durableId="828864589">
     <w:abstractNumId w:val="7"/>
   </w:num>
-  <w:num w:numId="3">
+  <w:num w:numId="3" w16cid:durableId="1008171050">
     <w:abstractNumId w:val="4"/>
   </w:num>
-  <w:num w:numId="4">
+  <w:num w:numId="4" w16cid:durableId="1340424369">
     <w:abstractNumId w:val="1"/>
   </w:num>
-  <w:num w:numId="5">
+  <w:num w:numId="5" w16cid:durableId="318458666">
     <w:abstractNumId w:val="1"/>
-    <w:lvlOverride w:ilvl="3">
-      <w:lvl w:ilvl="3">
-        <w:numFmt w:val="bullet"/>
-        <w:lvlText w:val=""/>
-        <w:lvlJc w:val="left"/>
-        <w:pPr>
-          <w:tabs>
-            <w:tab w:val="num" w:pos="2880"/>
-          </w:tabs>
-          <w:ind w:left="2880" w:hanging="360"/>
-        </w:pPr>
-        <w:rPr>
-          <w:rFonts w:ascii="Symbol" w:hAnsi="Symbol" w:hint="default"/>
-          <w:sz w:val="20"/>
-        </w:rPr>
-      </w:lvl>
-    </w:lvlOverride>
+    <w:lvlOverride w:ilvl="0"/>
   </w:num>
-  <w:num w:numId="6">
+  <w:num w:numId="6" w16cid:durableId="115226112">
     <w:abstractNumId w:val="3"/>
   </w:num>
-  <w:num w:numId="7">
+  <w:num w:numId="7" w16cid:durableId="21715571">
     <w:abstractNumId w:val="2"/>
   </w:num>
-  <w:num w:numId="8">
+  <w:num w:numId="8" w16cid:durableId="1504322839">
     <w:abstractNumId w:val="2"/>
-    <w:lvlOverride w:ilvl="3">
-      <w:lvl w:ilvl="3">
-        <w:numFmt w:val="bullet"/>
-        <w:lvlText w:val=""/>
-        <w:lvlJc w:val="left"/>
-        <w:pPr>
-          <w:tabs>
-            <w:tab w:val="num" w:pos="2880"/>
-          </w:tabs>
-          <w:ind w:left="2880" w:hanging="360"/>
-        </w:pPr>
-        <w:rPr>
-          <w:rFonts w:ascii="Symbol" w:hAnsi="Symbol" w:hint="default"/>
-          <w:sz w:val="20"/>
-        </w:rPr>
-      </w:lvl>
-    </w:lvlOverride>
+    <w:lvlOverride w:ilvl="0"/>
   </w:num>
-  <w:num w:numId="9">
+  <w:num w:numId="9" w16cid:durableId="1793747262">
     <w:abstractNumId w:val="5"/>
   </w:num>
-  <w:num w:numId="10">
+  <w:num w:numId="10" w16cid:durableId="40401434">
     <w:abstractNumId w:val="5"/>
-    <w:lvlOverride w:ilvl="3">
-      <w:lvl w:ilvl="3">
-        <w:numFmt w:val="bullet"/>
-        <w:lvlText w:val=""/>
-        <w:lvlJc w:val="left"/>
-        <w:pPr>
-          <w:tabs>
-            <w:tab w:val="num" w:pos="2880"/>
-          </w:tabs>
-          <w:ind w:left="2880" w:hanging="360"/>
-        </w:pPr>
-        <w:rPr>
-          <w:rFonts w:ascii="Symbol" w:hAnsi="Symbol" w:hint="default"/>
-          <w:sz w:val="20"/>
-        </w:rPr>
-      </w:lvl>
-    </w:lvlOverride>
+    <w:lvlOverride w:ilvl="0"/>
   </w:num>
-  <w:num w:numId="11">
+  <w:num w:numId="11" w16cid:durableId="1796488254">
     <w:abstractNumId w:val="0"/>
   </w:num>
 </w:numbering>
 </file>
 
 <file path=word/styles.xml><?xml version="1.0" encoding="utf-8"?>
-<w:styles xmlns:mc="http://schemas.openxmlformats.org/markup-compatibility/2006" xmlns:r="http://schemas.openxmlformats.org/officeDocument/2006/relationships" xmlns:w="http://schemas.openxmlformats.org/wordprocessingml/2006/main" xmlns:w14="http://schemas.microsoft.com/office/word/2010/wordml" xmlns:w15="http://schemas.microsoft.com/office/word/2012/wordml" xmlns:w16cex="http://schemas.microsoft.com/office/word/2018/wordml/cex" xmlns:w16cid="http://schemas.microsoft.com/office/word/2016/wordml/cid" xmlns:w16="http://schemas.microsoft.com/office/word/2018/wordml" xmlns:w16se="http://schemas.microsoft.com/office/word/2015/wordml/symex" mc:Ignorable="w14 w15 w16se w16cid w16 w16cex">
+<w:styles xmlns:mc="http://schemas.openxmlformats.org/markup-compatibility/2006" xmlns:r="http://schemas.openxmlformats.org/officeDocument/2006/relationships" xmlns:w="http://schemas.openxmlformats.org/wordprocessingml/2006/main" xmlns:w14="http://schemas.microsoft.com/office/word/2010/wordml" xmlns:w15="http://schemas.microsoft.com/office/word/2012/wordml" xmlns:w16cex="http://schemas.microsoft.com/office/word/2018/wordml/cex" xmlns:w16cid="http://schemas.microsoft.com/office/word/2016/wordml/cid" xmlns:w16="http://schemas.microsoft.com/office/word/2018/wordml" xmlns:w16sdtdh="http://schemas.microsoft.com/office/word/2020/wordml/sdtdatahash" xmlns:w16se="http://schemas.microsoft.com/office/word/2015/wordml/symex" mc:Ignorable="w14 w15 w16se w16cid w16 w16cex w16sdtdh">
   <w:docDefaults>
     <w:rPrDefault>
       <w:rPr>
@@ -2698,6 +3113,7 @@
     <w:lsdException w:name="HTML Sample" w:semiHidden="1" w:unhideWhenUsed="1"/>
     <w:lsdException w:name="HTML Typewriter" w:semiHidden="1" w:unhideWhenUsed="1"/>
     <w:lsdException w:name="HTML Variable" w:semiHidden="1" w:unhideWhenUsed="1"/>
+    <w:lsdException w:name="Normal Table" w:semiHidden="1" w:unhideWhenUsed="1"/>
     <w:lsdException w:name="annotation subject" w:semiHidden="1" w:unhideWhenUsed="1"/>
     <w:lsdException w:name="No List" w:semiHidden="1" w:unhideWhenUsed="1"/>
     <w:lsdException w:name="Outline List 1" w:semiHidden="1" w:unhideWhenUsed="1"/>
@@ -2744,8 +3160,10 @@
     <w:lsdException w:name="Table Subtle 2" w:semiHidden="1" w:unhideWhenUsed="1"/>
     <w:lsdException w:name="Table Web 1" w:semiHidden="1" w:unhideWhenUsed="1"/>
     <w:lsdException w:name="Table Web 2" w:semiHidden="1" w:unhideWhenUsed="1"/>
+    <w:lsdException w:name="Table Web 3" w:semiHidden="1" w:unhideWhenUsed="1"/>
     <w:lsdException w:name="Balloon Text" w:semiHidden="1" w:unhideWhenUsed="1"/>
     <w:lsdException w:name="Table Grid" w:uiPriority="39"/>
+    <w:lsdException w:name="Table Theme" w:semiHidden="1" w:unhideWhenUsed="1"/>
     <w:lsdException w:name="Placeholder Text" w:semiHidden="1"/>
     <w:lsdException w:name="No Spacing" w:uiPriority="1" w:qFormat="1"/>
     <w:lsdException w:name="Light Shading" w:uiPriority="60"/>

</xml_diff>